<commit_message>
updates to homework 1 and 2
</commit_message>
<xml_diff>
--- a/homework/Homework1.docx
+++ b/homework/Homework1.docx
@@ -295,7 +295,16 @@
           <w:bCs/>
           <w:color w:val="202124"/>
         </w:rPr>
-        <w:t>You will need your VM for Homework #2, so do not terminate it.</w:t>
+        <w:t>Y</w:t>
+      </w:r>
+      <w:r>
+        <w:rPr>
+          <w:rFonts w:ascii="Calibri" w:hAnsi="Calibri" w:cs="Calibri"/>
+          <w:b/>
+          <w:bCs/>
+          <w:color w:val="202124"/>
+        </w:rPr>
+        <w:t>ou will need your VM for Homework #2, so do not terminate it.</w:t>
       </w:r>
     </w:p>
     <w:p/>

</xml_diff>